<commit_message>
rules and pawn promotion
</commit_message>
<xml_diff>
--- a/ТЗ.docx
+++ b/ТЗ.docx
@@ -1973,6 +1973,7 @@
         <w:pStyle w:val="a3"/>
         <w:rPr>
           <w:rFonts w:ascii="Times New Roman" w:hAnsi="Times New Roman" w:cs="Times New Roman"/>
+          <w:strike/>
           <w:sz w:val="36"/>
           <w:lang w:val="en-US"/>
         </w:rPr>
@@ -2010,25 +2011,96 @@
           <w:sz w:val="36"/>
           <w:lang w:val="en-US"/>
         </w:rPr>
-        <w:t>2.7) Test functions</w:t>
-      </w:r>
-    </w:p>
-    <w:p>
-      <w:pPr>
-        <w:pStyle w:val="a3"/>
-        <w:rPr>
-          <w:rFonts w:ascii="Times New Roman" w:hAnsi="Times New Roman" w:cs="Times New Roman"/>
-          <w:sz w:val="36"/>
-          <w:lang w:val="en-US"/>
-        </w:rPr>
-      </w:pPr>
-      <w:r>
-        <w:rPr>
-          <w:rFonts w:ascii="Times New Roman" w:hAnsi="Times New Roman" w:cs="Times New Roman"/>
-          <w:sz w:val="36"/>
-          <w:lang w:val="en-US"/>
-        </w:rPr>
-        <w:t>2.8) Fixing logic errors</w:t>
+        <w:t>2.7)</w:t>
+      </w:r>
+      <w:r>
+        <w:rPr>
+          <w:rFonts w:ascii="Times New Roman" w:hAnsi="Times New Roman" w:cs="Times New Roman"/>
+          <w:sz w:val="36"/>
+          <w:lang w:val="en-US"/>
+        </w:rPr>
+        <w:t xml:space="preserve"> Draw</w:t>
+      </w:r>
+      <w:bookmarkStart w:id="0" w:name="_GoBack"/>
+      <w:bookmarkEnd w:id="0"/>
+    </w:p>
+    <w:p>
+      <w:pPr>
+        <w:pStyle w:val="a3"/>
+        <w:rPr>
+          <w:rFonts w:ascii="Times New Roman" w:hAnsi="Times New Roman" w:cs="Times New Roman"/>
+          <w:sz w:val="36"/>
+          <w:lang w:val="en-US"/>
+        </w:rPr>
+      </w:pPr>
+      <w:r>
+        <w:rPr>
+          <w:rFonts w:ascii="Times New Roman" w:hAnsi="Times New Roman" w:cs="Times New Roman"/>
+          <w:sz w:val="36"/>
+          <w:lang w:val="en-US"/>
+        </w:rPr>
+        <w:t xml:space="preserve">2.8) </w:t>
+      </w:r>
+      <w:r>
+        <w:rPr>
+          <w:rFonts w:ascii="Times New Roman" w:hAnsi="Times New Roman" w:cs="Times New Roman"/>
+          <w:strike/>
+          <w:sz w:val="36"/>
+          <w:lang w:val="en-US"/>
+        </w:rPr>
+        <w:t>Changing pawns</w:t>
+      </w:r>
+    </w:p>
+    <w:p>
+      <w:pPr>
+        <w:pStyle w:val="a3"/>
+        <w:rPr>
+          <w:rFonts w:ascii="Times New Roman" w:hAnsi="Times New Roman" w:cs="Times New Roman"/>
+          <w:sz w:val="36"/>
+          <w:lang w:val="en-US"/>
+        </w:rPr>
+      </w:pPr>
+      <w:r>
+        <w:rPr>
+          <w:rFonts w:ascii="Times New Roman" w:hAnsi="Times New Roman" w:cs="Times New Roman"/>
+          <w:sz w:val="36"/>
+          <w:lang w:val="en-US"/>
+        </w:rPr>
+        <w:t>2.8</w:t>
+      </w:r>
+      <w:r>
+        <w:rPr>
+          <w:rFonts w:ascii="Times New Roman" w:hAnsi="Times New Roman" w:cs="Times New Roman"/>
+          <w:sz w:val="36"/>
+          <w:lang w:val="en-US"/>
+        </w:rPr>
+        <w:t>) Test functions</w:t>
+      </w:r>
+    </w:p>
+    <w:p>
+      <w:pPr>
+        <w:pStyle w:val="a3"/>
+        <w:rPr>
+          <w:rFonts w:ascii="Times New Roman" w:hAnsi="Times New Roman" w:cs="Times New Roman"/>
+          <w:sz w:val="36"/>
+          <w:lang w:val="en-US"/>
+        </w:rPr>
+      </w:pPr>
+      <w:r>
+        <w:rPr>
+          <w:rFonts w:ascii="Times New Roman" w:hAnsi="Times New Roman" w:cs="Times New Roman"/>
+          <w:sz w:val="36"/>
+          <w:lang w:val="en-US"/>
+        </w:rPr>
+        <w:t>2.9</w:t>
+      </w:r>
+      <w:r>
+        <w:rPr>
+          <w:rFonts w:ascii="Times New Roman" w:hAnsi="Times New Roman" w:cs="Times New Roman"/>
+          <w:sz w:val="36"/>
+          <w:lang w:val="en-US"/>
+        </w:rPr>
+        <w:t>) Fixing logic errors</w:t>
       </w:r>
     </w:p>
     <w:p>
@@ -2074,10 +2146,9 @@
           <w:sz w:val="36"/>
           <w:lang w:val="en-US"/>
         </w:rPr>
+        <w:lastRenderedPageBreak/>
         <w:t>Timers logic</w:t>
       </w:r>
-      <w:bookmarkStart w:id="0" w:name="_GoBack"/>
-      <w:bookmarkEnd w:id="0"/>
     </w:p>
     <w:p>
       <w:pPr>
@@ -2132,7 +2203,6 @@
           <w:sz w:val="36"/>
           <w:lang w:val="en-US"/>
         </w:rPr>
-        <w:lastRenderedPageBreak/>
         <w:t>MVVM for pages</w:t>
       </w:r>
     </w:p>
@@ -2175,13 +2245,15 @@
         </w:numPr>
         <w:rPr>
           <w:rFonts w:ascii="Times New Roman" w:hAnsi="Times New Roman" w:cs="Times New Roman"/>
-          <w:sz w:val="36"/>
-          <w:lang w:val="en-US"/>
-        </w:rPr>
-      </w:pPr>
-      <w:r>
-        <w:rPr>
-          <w:rFonts w:ascii="Times New Roman" w:hAnsi="Times New Roman" w:cs="Times New Roman"/>
+          <w:strike/>
+          <w:sz w:val="36"/>
+          <w:lang w:val="en-US"/>
+        </w:rPr>
+      </w:pPr>
+      <w:r>
+        <w:rPr>
+          <w:rFonts w:ascii="Times New Roman" w:hAnsi="Times New Roman" w:cs="Times New Roman"/>
+          <w:strike/>
           <w:sz w:val="36"/>
           <w:lang w:val="en-US"/>
         </w:rPr>
@@ -2217,6 +2289,7 @@
           <w:ilvl w:val="0"/>
           <w:numId w:val="4"/>
         </w:numPr>
+        <w:ind w:left="142" w:firstLine="218"/>
         <w:rPr>
           <w:rFonts w:ascii="Times New Roman" w:hAnsi="Times New Roman" w:cs="Times New Roman"/>
           <w:sz w:val="36"/>

</xml_diff>

<commit_message>
timers and win panel
</commit_message>
<xml_diff>
--- a/ТЗ.docx
+++ b/ТЗ.docx
@@ -2019,192 +2019,204 @@
           <w:sz w:val="36"/>
           <w:lang w:val="en-US"/>
         </w:rPr>
-        <w:t xml:space="preserve"> Draw</w:t>
+        <w:t xml:space="preserve"> </w:t>
+      </w:r>
+      <w:r>
+        <w:rPr>
+          <w:rFonts w:ascii="Times New Roman" w:hAnsi="Times New Roman" w:cs="Times New Roman"/>
+          <w:strike/>
+          <w:sz w:val="36"/>
+          <w:lang w:val="en-US"/>
+        </w:rPr>
+        <w:t>Draw</w:t>
+      </w:r>
+    </w:p>
+    <w:p>
+      <w:pPr>
+        <w:pStyle w:val="a3"/>
+        <w:rPr>
+          <w:rFonts w:ascii="Times New Roman" w:hAnsi="Times New Roman" w:cs="Times New Roman"/>
+          <w:sz w:val="36"/>
+          <w:lang w:val="en-US"/>
+        </w:rPr>
+      </w:pPr>
+      <w:r>
+        <w:rPr>
+          <w:rFonts w:ascii="Times New Roman" w:hAnsi="Times New Roman" w:cs="Times New Roman"/>
+          <w:sz w:val="36"/>
+          <w:lang w:val="en-US"/>
+        </w:rPr>
+        <w:t xml:space="preserve">2.8) </w:t>
+      </w:r>
+      <w:r>
+        <w:rPr>
+          <w:rFonts w:ascii="Times New Roman" w:hAnsi="Times New Roman" w:cs="Times New Roman"/>
+          <w:strike/>
+          <w:sz w:val="36"/>
+          <w:lang w:val="en-US"/>
+        </w:rPr>
+        <w:t>Changing pawns</w:t>
+      </w:r>
+    </w:p>
+    <w:p>
+      <w:pPr>
+        <w:pStyle w:val="a3"/>
+        <w:rPr>
+          <w:rFonts w:ascii="Times New Roman" w:hAnsi="Times New Roman" w:cs="Times New Roman"/>
+          <w:sz w:val="36"/>
+          <w:lang w:val="en-US"/>
+        </w:rPr>
+      </w:pPr>
+      <w:r>
+        <w:rPr>
+          <w:rFonts w:ascii="Times New Roman" w:hAnsi="Times New Roman" w:cs="Times New Roman"/>
+          <w:sz w:val="36"/>
+          <w:lang w:val="en-US"/>
+        </w:rPr>
+        <w:t>2.8</w:t>
+      </w:r>
+      <w:r>
+        <w:rPr>
+          <w:rFonts w:ascii="Times New Roman" w:hAnsi="Times New Roman" w:cs="Times New Roman"/>
+          <w:sz w:val="36"/>
+          <w:lang w:val="en-US"/>
+        </w:rPr>
+        <w:t>) Test functions</w:t>
+      </w:r>
+    </w:p>
+    <w:p>
+      <w:pPr>
+        <w:pStyle w:val="a3"/>
+        <w:rPr>
+          <w:rFonts w:ascii="Times New Roman" w:hAnsi="Times New Roman" w:cs="Times New Roman"/>
+          <w:sz w:val="36"/>
+          <w:lang w:val="en-US"/>
+        </w:rPr>
+      </w:pPr>
+      <w:r>
+        <w:rPr>
+          <w:rFonts w:ascii="Times New Roman" w:hAnsi="Times New Roman" w:cs="Times New Roman"/>
+          <w:sz w:val="36"/>
+          <w:lang w:val="en-US"/>
+        </w:rPr>
+        <w:t>2.9</w:t>
+      </w:r>
+      <w:r>
+        <w:rPr>
+          <w:rFonts w:ascii="Times New Roman" w:hAnsi="Times New Roman" w:cs="Times New Roman"/>
+          <w:sz w:val="36"/>
+          <w:lang w:val="en-US"/>
+        </w:rPr>
+        <w:t>) Fixing logic errors</w:t>
+      </w:r>
+    </w:p>
+    <w:p>
+      <w:pPr>
+        <w:pStyle w:val="a3"/>
+        <w:numPr>
+          <w:ilvl w:val="0"/>
+          <w:numId w:val="4"/>
+        </w:numPr>
+        <w:rPr>
+          <w:rFonts w:ascii="Times New Roman" w:hAnsi="Times New Roman" w:cs="Times New Roman"/>
+          <w:strike/>
+          <w:sz w:val="36"/>
+          <w:lang w:val="en-US"/>
+        </w:rPr>
+      </w:pPr>
+      <w:r>
+        <w:rPr>
+          <w:rFonts w:ascii="Times New Roman" w:hAnsi="Times New Roman" w:cs="Times New Roman"/>
+          <w:strike/>
+          <w:sz w:val="36"/>
+          <w:lang w:val="en-US"/>
+        </w:rPr>
+        <w:t>Game Page</w:t>
+      </w:r>
+    </w:p>
+    <w:p>
+      <w:pPr>
+        <w:pStyle w:val="a3"/>
+        <w:numPr>
+          <w:ilvl w:val="0"/>
+          <w:numId w:val="4"/>
+        </w:numPr>
+        <w:rPr>
+          <w:rFonts w:ascii="Times New Roman" w:hAnsi="Times New Roman" w:cs="Times New Roman"/>
+          <w:sz w:val="36"/>
+          <w:lang w:val="en-US"/>
+        </w:rPr>
+      </w:pPr>
+      <w:r>
+        <w:rPr>
+          <w:rFonts w:ascii="Times New Roman" w:hAnsi="Times New Roman" w:cs="Times New Roman"/>
+          <w:sz w:val="36"/>
+          <w:lang w:val="en-US"/>
+        </w:rPr>
+        <w:lastRenderedPageBreak/>
+        <w:t>Timers logic</w:t>
+      </w:r>
+    </w:p>
+    <w:p>
+      <w:pPr>
+        <w:pStyle w:val="a3"/>
+        <w:numPr>
+          <w:ilvl w:val="0"/>
+          <w:numId w:val="4"/>
+        </w:numPr>
+        <w:rPr>
+          <w:rFonts w:ascii="Times New Roman" w:hAnsi="Times New Roman" w:cs="Times New Roman"/>
+          <w:strike/>
+          <w:sz w:val="36"/>
+          <w:lang w:val="en-US"/>
+        </w:rPr>
+      </w:pPr>
+      <w:proofErr w:type="spellStart"/>
+      <w:r>
+        <w:rPr>
+          <w:rFonts w:ascii="Times New Roman" w:hAnsi="Times New Roman" w:cs="Times New Roman"/>
+          <w:strike/>
+          <w:sz w:val="36"/>
+          <w:lang w:val="en-US"/>
+        </w:rPr>
+        <w:t>Loging</w:t>
+      </w:r>
+      <w:proofErr w:type="spellEnd"/>
+      <w:r>
+        <w:rPr>
+          <w:rFonts w:ascii="Times New Roman" w:hAnsi="Times New Roman" w:cs="Times New Roman"/>
+          <w:strike/>
+          <w:sz w:val="36"/>
+          <w:lang w:val="en-US"/>
+        </w:rPr>
+        <w:t xml:space="preserve"> moves</w:t>
+      </w:r>
+    </w:p>
+    <w:p>
+      <w:pPr>
+        <w:pStyle w:val="a3"/>
+        <w:numPr>
+          <w:ilvl w:val="0"/>
+          <w:numId w:val="4"/>
+        </w:numPr>
+        <w:rPr>
+          <w:rFonts w:ascii="Times New Roman" w:hAnsi="Times New Roman" w:cs="Times New Roman"/>
+          <w:strike/>
+          <w:sz w:val="36"/>
+          <w:lang w:val="en-US"/>
+        </w:rPr>
+      </w:pPr>
+      <w:r>
+        <w:rPr>
+          <w:rFonts w:ascii="Times New Roman" w:hAnsi="Times New Roman" w:cs="Times New Roman"/>
+          <w:strike/>
+          <w:sz w:val="36"/>
+          <w:lang w:val="en-US"/>
+        </w:rPr>
+        <w:t>MVVM for pages</w:t>
       </w:r>
       <w:bookmarkStart w:id="0" w:name="_GoBack"/>
       <w:bookmarkEnd w:id="0"/>
-    </w:p>
-    <w:p>
-      <w:pPr>
-        <w:pStyle w:val="a3"/>
-        <w:rPr>
-          <w:rFonts w:ascii="Times New Roman" w:hAnsi="Times New Roman" w:cs="Times New Roman"/>
-          <w:sz w:val="36"/>
-          <w:lang w:val="en-US"/>
-        </w:rPr>
-      </w:pPr>
-      <w:r>
-        <w:rPr>
-          <w:rFonts w:ascii="Times New Roman" w:hAnsi="Times New Roman" w:cs="Times New Roman"/>
-          <w:sz w:val="36"/>
-          <w:lang w:val="en-US"/>
-        </w:rPr>
-        <w:t xml:space="preserve">2.8) </w:t>
-      </w:r>
-      <w:r>
-        <w:rPr>
-          <w:rFonts w:ascii="Times New Roman" w:hAnsi="Times New Roman" w:cs="Times New Roman"/>
-          <w:strike/>
-          <w:sz w:val="36"/>
-          <w:lang w:val="en-US"/>
-        </w:rPr>
-        <w:t>Changing pawns</w:t>
-      </w:r>
-    </w:p>
-    <w:p>
-      <w:pPr>
-        <w:pStyle w:val="a3"/>
-        <w:rPr>
-          <w:rFonts w:ascii="Times New Roman" w:hAnsi="Times New Roman" w:cs="Times New Roman"/>
-          <w:sz w:val="36"/>
-          <w:lang w:val="en-US"/>
-        </w:rPr>
-      </w:pPr>
-      <w:r>
-        <w:rPr>
-          <w:rFonts w:ascii="Times New Roman" w:hAnsi="Times New Roman" w:cs="Times New Roman"/>
-          <w:sz w:val="36"/>
-          <w:lang w:val="en-US"/>
-        </w:rPr>
-        <w:t>2.8</w:t>
-      </w:r>
-      <w:r>
-        <w:rPr>
-          <w:rFonts w:ascii="Times New Roman" w:hAnsi="Times New Roman" w:cs="Times New Roman"/>
-          <w:sz w:val="36"/>
-          <w:lang w:val="en-US"/>
-        </w:rPr>
-        <w:t>) Test functions</w:t>
-      </w:r>
-    </w:p>
-    <w:p>
-      <w:pPr>
-        <w:pStyle w:val="a3"/>
-        <w:rPr>
-          <w:rFonts w:ascii="Times New Roman" w:hAnsi="Times New Roman" w:cs="Times New Roman"/>
-          <w:sz w:val="36"/>
-          <w:lang w:val="en-US"/>
-        </w:rPr>
-      </w:pPr>
-      <w:r>
-        <w:rPr>
-          <w:rFonts w:ascii="Times New Roman" w:hAnsi="Times New Roman" w:cs="Times New Roman"/>
-          <w:sz w:val="36"/>
-          <w:lang w:val="en-US"/>
-        </w:rPr>
-        <w:t>2.9</w:t>
-      </w:r>
-      <w:r>
-        <w:rPr>
-          <w:rFonts w:ascii="Times New Roman" w:hAnsi="Times New Roman" w:cs="Times New Roman"/>
-          <w:sz w:val="36"/>
-          <w:lang w:val="en-US"/>
-        </w:rPr>
-        <w:t>) Fixing logic errors</w:t>
-      </w:r>
-    </w:p>
-    <w:p>
-      <w:pPr>
-        <w:pStyle w:val="a3"/>
-        <w:numPr>
-          <w:ilvl w:val="0"/>
-          <w:numId w:val="4"/>
-        </w:numPr>
-        <w:rPr>
-          <w:rFonts w:ascii="Times New Roman" w:hAnsi="Times New Roman" w:cs="Times New Roman"/>
-          <w:strike/>
-          <w:sz w:val="36"/>
-          <w:lang w:val="en-US"/>
-        </w:rPr>
-      </w:pPr>
-      <w:r>
-        <w:rPr>
-          <w:rFonts w:ascii="Times New Roman" w:hAnsi="Times New Roman" w:cs="Times New Roman"/>
-          <w:strike/>
-          <w:sz w:val="36"/>
-          <w:lang w:val="en-US"/>
-        </w:rPr>
-        <w:t>Game Page</w:t>
-      </w:r>
-    </w:p>
-    <w:p>
-      <w:pPr>
-        <w:pStyle w:val="a3"/>
-        <w:numPr>
-          <w:ilvl w:val="0"/>
-          <w:numId w:val="4"/>
-        </w:numPr>
-        <w:rPr>
-          <w:rFonts w:ascii="Times New Roman" w:hAnsi="Times New Roman" w:cs="Times New Roman"/>
-          <w:sz w:val="36"/>
-          <w:lang w:val="en-US"/>
-        </w:rPr>
-      </w:pPr>
-      <w:r>
-        <w:rPr>
-          <w:rFonts w:ascii="Times New Roman" w:hAnsi="Times New Roman" w:cs="Times New Roman"/>
-          <w:sz w:val="36"/>
-          <w:lang w:val="en-US"/>
-        </w:rPr>
-        <w:lastRenderedPageBreak/>
-        <w:t>Timers logic</w:t>
-      </w:r>
-    </w:p>
-    <w:p>
-      <w:pPr>
-        <w:pStyle w:val="a3"/>
-        <w:numPr>
-          <w:ilvl w:val="0"/>
-          <w:numId w:val="4"/>
-        </w:numPr>
-        <w:rPr>
-          <w:rFonts w:ascii="Times New Roman" w:hAnsi="Times New Roman" w:cs="Times New Roman"/>
-          <w:sz w:val="36"/>
-          <w:lang w:val="en-US"/>
-        </w:rPr>
-      </w:pPr>
-      <w:proofErr w:type="spellStart"/>
-      <w:r>
-        <w:rPr>
-          <w:rFonts w:ascii="Times New Roman" w:hAnsi="Times New Roman" w:cs="Times New Roman"/>
-          <w:sz w:val="36"/>
-          <w:lang w:val="en-US"/>
-        </w:rPr>
-        <w:t>Loging</w:t>
-      </w:r>
-      <w:proofErr w:type="spellEnd"/>
-      <w:r>
-        <w:rPr>
-          <w:rFonts w:ascii="Times New Roman" w:hAnsi="Times New Roman" w:cs="Times New Roman"/>
-          <w:sz w:val="36"/>
-          <w:lang w:val="en-US"/>
-        </w:rPr>
-        <w:t xml:space="preserve"> moves</w:t>
-      </w:r>
-    </w:p>
-    <w:p>
-      <w:pPr>
-        <w:pStyle w:val="a3"/>
-        <w:numPr>
-          <w:ilvl w:val="0"/>
-          <w:numId w:val="4"/>
-        </w:numPr>
-        <w:rPr>
-          <w:rFonts w:ascii="Times New Roman" w:hAnsi="Times New Roman" w:cs="Times New Roman"/>
-          <w:strike/>
-          <w:sz w:val="36"/>
-          <w:lang w:val="en-US"/>
-        </w:rPr>
-      </w:pPr>
-      <w:r>
-        <w:rPr>
-          <w:rFonts w:ascii="Times New Roman" w:hAnsi="Times New Roman" w:cs="Times New Roman"/>
-          <w:strike/>
-          <w:sz w:val="36"/>
-          <w:lang w:val="en-US"/>
-        </w:rPr>
-        <w:t>MVVM for pages</w:t>
-      </w:r>
     </w:p>
     <w:p>
       <w:pPr>

</xml_diff>